<commit_message>
creacion de nuevo editar y eliminar
</commit_message>
<xml_diff>
--- a/Documunetos BASE de trabajo/FIDI Ingenierias - Documento base trabajo de grado.docx
+++ b/Documunetos BASE de trabajo/FIDI Ingenierias - Documento base trabajo de grado.docx
@@ -36,7 +36,7 @@
             <v:path o:extrusionok="f" gradientshapeok="t" o:connecttype="rect"/>
             <o:lock v:ext="edit" aspectratio="t"/>
           </v:shapetype>
-          <v:shape id="_x0000_i1025" type="#_x0000_t75" style="width:286.5pt;height:222pt">
+          <v:shape id="_x0000_i1025" type="#_x0000_t75" style="width:286.35pt;height:221.85pt">
             <v:imagedata r:id="rId8" o:title="POLITECNICO1"/>
           </v:shape>
         </w:pict>
@@ -4569,21 +4569,7 @@
         <w:rPr>
           <w:lang w:val="es-MX"/>
         </w:rPr>
-        <w:t xml:space="preserve"> desarrollado por Google para facilitar la creación y programación de aplicaciones web de una sola página, las webs SPA (</w:t>
-      </w:r>
-      <w:proofErr w:type="gramStart"/>
-      <w:r>
-        <w:rPr>
-          <w:lang w:val="es-MX"/>
-        </w:rPr>
-        <w:t>Single</w:t>
-      </w:r>
-      <w:proofErr w:type="gramEnd"/>
-      <w:r>
-        <w:rPr>
-          <w:lang w:val="es-MX"/>
-        </w:rPr>
-        <w:t xml:space="preserve"> Page </w:t>
+        <w:t xml:space="preserve"> desarrollado por Google para facilitar la creación y programación de aplicaciones web de una sola página, las webs SPA (Single Page </w:t>
       </w:r>
       <w:proofErr w:type="spellStart"/>
       <w:r>
@@ -5569,21 +5555,7 @@
         <w:rPr>
           <w:lang w:val="es-MX"/>
         </w:rPr>
-        <w:t xml:space="preserve"> utilizando un pequeño espacio para dialogar sobre cada entregable  ya que como se debe cumplir con las actividades laborales que eran aparte de nuestra propuesta, en este caso  nuestros entregables a </w:t>
-      </w:r>
-      <w:proofErr w:type="gramStart"/>
-      <w:r>
-        <w:rPr>
-          <w:lang w:val="es-MX"/>
-        </w:rPr>
-        <w:t>las vez</w:t>
-      </w:r>
-      <w:proofErr w:type="gramEnd"/>
-      <w:r>
-        <w:rPr>
-          <w:lang w:val="es-MX"/>
-        </w:rPr>
-        <w:t xml:space="preserve"> se convirtieron en nuestros sprint  de esta manera abarcábamos de una manera mas general los avances y reducimos la metodología .</w:t>
+        <w:t xml:space="preserve"> utilizando un pequeño espacio para dialogar sobre cada entregable  ya que como se debe cumplir con las actividades laborales que eran aparte de nuestra propuesta, en este caso  nuestros entregables a las vez se convirtieron en nuestros sprint  de esta manera abarcábamos de una manera mas general los avances y reducimos la metodología .</w:t>
       </w:r>
     </w:p>
     <w:p>
@@ -7425,198 +7397,7 @@
         </w:rPr>
       </w:pPr>
     </w:p>
-    <w:p>
-      <w:pPr>
-        <w:pStyle w:val="Ttulo1"/>
-        <w:rPr>
-          <w:rFonts w:ascii="Garamond" w:hAnsi="Garamond"/>
-          <w:color w:val="auto"/>
-          <w:sz w:val="24"/>
-          <w:szCs w:val="24"/>
-          <w:lang w:val="es-MX"/>
-        </w:rPr>
-      </w:pPr>
-      <w:r>
-        <w:rPr>
-          <w:rFonts w:ascii="Garamond" w:hAnsi="Garamond"/>
-          <w:color w:val="auto"/>
-          <w:sz w:val="24"/>
-          <w:szCs w:val="24"/>
-          <w:lang w:val="es-MX"/>
-        </w:rPr>
-        <w:t xml:space="preserve"> (Anotar los productos o resultados que se espera entregar una vez finalizado el trabajo)</w:t>
-      </w:r>
-      <w:bookmarkEnd w:id="7"/>
-    </w:p>
-    <w:p>
-      <w:pPr>
-        <w:rPr>
-          <w:rFonts w:ascii="Garamond" w:hAnsi="Garamond"/>
-          <w:lang w:val="es-MX"/>
-        </w:rPr>
-      </w:pPr>
-    </w:p>
-    <w:p>
-      <w:pPr>
-        <w:widowControl w:val="0"/>
-        <w:jc w:val="both"/>
-        <w:rPr>
-          <w:rFonts w:ascii="Garamond" w:hAnsi="Garamond" w:cs="Arial"/>
-          <w:bCs/>
-        </w:rPr>
-      </w:pPr>
-      <w:r>
-        <w:rPr>
-          <w:rFonts w:ascii="Garamond" w:hAnsi="Garamond" w:cs="Arial"/>
-          <w:b/>
-          <w:bCs/>
-        </w:rPr>
-        <w:t>Relacionados con la generación de conocimiento y/o nuevos desarrollos tecnológicos:</w:t>
-      </w:r>
-      <w:r>
-        <w:rPr>
-          <w:rFonts w:ascii="Garamond" w:hAnsi="Garamond" w:cs="Arial"/>
-          <w:bCs/>
-        </w:rPr>
-        <w:t xml:space="preserve"> Incluye resultados/productos que corresponden a nuevo conocimiento científico o tecnológico o a nuevos desarrollos o adaptaciones de tecnología que  puedan verificarse a través de  publicaciones científicas, productos o procesos tecnológicos, patentes, normas, mapas, bases de datos, colecciones de referencia, secuencias de macromoléculas en bases de datos de referencia, registros de nuevas variedades vegetales, etc.</w:t>
-      </w:r>
-    </w:p>
-    <w:p>
-      <w:pPr>
-        <w:widowControl w:val="0"/>
-        <w:tabs>
-          <w:tab w:val="left" w:pos="0"/>
-        </w:tabs>
-        <w:jc w:val="both"/>
-        <w:rPr>
-          <w:rFonts w:ascii="Garamond" w:hAnsi="Garamond" w:cs="Arial"/>
-          <w:bCs/>
-        </w:rPr>
-      </w:pPr>
-    </w:p>
-    <w:p>
-      <w:pPr>
-        <w:widowControl w:val="0"/>
-        <w:tabs>
-          <w:tab w:val="left" w:pos="0"/>
-        </w:tabs>
-        <w:jc w:val="both"/>
-        <w:rPr>
-          <w:rFonts w:ascii="Garamond" w:hAnsi="Garamond" w:cs="Arial"/>
-          <w:bCs/>
-        </w:rPr>
-      </w:pPr>
-      <w:r>
-        <w:rPr>
-          <w:rFonts w:ascii="Garamond" w:hAnsi="Garamond" w:cs="Arial"/>
-          <w:b/>
-          <w:bCs/>
-        </w:rPr>
-        <w:t>. Conducentes al fortalecimiento de la capacidad científica nacional:</w:t>
-      </w:r>
-      <w:r>
-        <w:rPr>
-          <w:rFonts w:ascii="Garamond" w:hAnsi="Garamond" w:cs="Arial"/>
-          <w:bCs/>
-        </w:rPr>
-        <w:t xml:space="preserve"> Incluye resultados/productos tales como formación de recurso humano a nivel profesional o de postgrado (trabajos de grado o tesis de maestría o doctorado sustentadas y aprobadas), realización de  cursos relacionados con las temáticas de los proyectos (deberá anexarse documentación  soporte que certifique su realización). </w:t>
-      </w:r>
-    </w:p>
-    <w:p>
-      <w:pPr>
-        <w:widowControl w:val="0"/>
-        <w:jc w:val="both"/>
-        <w:rPr>
-          <w:rFonts w:ascii="Garamond" w:hAnsi="Garamond" w:cs="Arial"/>
-          <w:bCs/>
-        </w:rPr>
-      </w:pPr>
-      <w:r>
-        <w:rPr>
-          <w:rFonts w:ascii="Garamond" w:hAnsi="Garamond" w:cs="Arial"/>
-          <w:b/>
-          <w:bCs/>
-        </w:rPr>
-        <w:t>Dirigidos a la apropiación social del conocimiento:</w:t>
-      </w:r>
-      <w:r>
-        <w:rPr>
-          <w:rFonts w:ascii="Garamond" w:hAnsi="Garamond" w:cs="Arial"/>
-          <w:bCs/>
-        </w:rPr>
-        <w:t xml:space="preserve"> Incluye aquellos resultados/productos que son estrategias o medios para divulgar o transferir el conocimiento o tecnologías generadas en el proyecto a los beneficiarios potenciales y a la sociedad en general. Incluye tanto las acciones conjuntas entre investigadores y beneficiarios como artículos o libros divulgativos, cartillas, videos, programas de radio, presentación de ponencias en eventos, entre otros.</w:t>
-      </w:r>
-    </w:p>
-    <w:p>
-      <w:pPr>
-        <w:widowControl w:val="0"/>
-        <w:tabs>
-          <w:tab w:val="left" w:pos="0"/>
-        </w:tabs>
-        <w:jc w:val="both"/>
-        <w:rPr>
-          <w:rFonts w:ascii="Garamond" w:hAnsi="Garamond" w:cs="Arial"/>
-          <w:b/>
-          <w:bCs/>
-        </w:rPr>
-      </w:pPr>
-    </w:p>
-    <w:p>
-      <w:pPr>
-        <w:widowControl w:val="0"/>
-        <w:tabs>
-          <w:tab w:val="left" w:pos="0"/>
-        </w:tabs>
-        <w:jc w:val="both"/>
-        <w:rPr>
-          <w:rFonts w:ascii="Garamond" w:hAnsi="Garamond" w:cs="Arial"/>
-          <w:b/>
-          <w:bCs/>
-        </w:rPr>
-      </w:pPr>
-      <w:r>
-        <w:rPr>
-          <w:rFonts w:ascii="Garamond" w:hAnsi="Garamond" w:cs="Arial"/>
-          <w:b/>
-          <w:bCs/>
-        </w:rPr>
-        <w:t>Impactos esperados a partir del uso de los resultados.</w:t>
-      </w:r>
-    </w:p>
-    <w:p>
-      <w:pPr>
-        <w:widowControl w:val="0"/>
-        <w:tabs>
-          <w:tab w:val="left" w:pos="0"/>
-        </w:tabs>
-        <w:jc w:val="both"/>
-        <w:rPr>
-          <w:rFonts w:ascii="Garamond" w:hAnsi="Garamond" w:cs="Arial"/>
-          <w:b/>
-          <w:bCs/>
-        </w:rPr>
-      </w:pPr>
-    </w:p>
-    <w:p>
-      <w:pPr>
-        <w:widowControl w:val="0"/>
-        <w:tabs>
-          <w:tab w:val="left" w:pos="0"/>
-        </w:tabs>
-        <w:jc w:val="both"/>
-        <w:rPr>
-          <w:rFonts w:ascii="Garamond" w:hAnsi="Garamond" w:cs="Arial"/>
-          <w:bCs/>
-        </w:rPr>
-      </w:pPr>
-      <w:r>
-        <w:rPr>
-          <w:rFonts w:ascii="Garamond" w:hAnsi="Garamond" w:cs="Arial"/>
-          <w:bCs/>
-        </w:rPr>
-        <w:t>Los impactos no necesariamente se logran al finalizar el proyecto, ni con la sola consecución de los resultados/productos. Los impactos esperados son una descripción de la posible incidencia del uso de los resultados del proyecto en función de la solución de los asuntos o problemas estratégicos, locales, nacionales o globales, abordados.  Generalmente se logran en el mediano y largo plazo, como resultado de la aplicación de los conocimientos o tecnologías generadas a través del desarrollo de una o varias líneas de investigación en las cuales se inscribe el proyecto. Los impactos pueden agruparse, entre otras, en las siguientes categorías: sociales, económicos, ambientales, de productividad y competitividad.</w:t>
-      </w:r>
-    </w:p>
+    <w:bookmarkEnd w:id="7"/>
     <w:p>
       <w:pPr>
         <w:rPr>
@@ -7751,7 +7532,6 @@
         <w:rPr>
           <w:noProof/>
         </w:rPr>
-        <w:lastRenderedPageBreak/>
         <w:drawing>
           <wp:inline distT="0" distB="0" distL="0" distR="0" wp14:anchorId="11AE06D1" wp14:editId="542480BD">
             <wp:extent cx="5612130" cy="1671955"/>
@@ -8095,6 +7875,7 @@
                   <w:noProof/>
                   <w:lang w:val="es-ES"/>
                 </w:rPr>
+                <w:lastRenderedPageBreak/>
                 <w:t xml:space="preserve">Korth, H. F., &amp; Silberschatz, A. (1993). </w:t>
               </w:r>
               <w:r>
@@ -8286,7 +8067,6 @@
                   <w:noProof/>
                   <w:lang w:val="es-ES"/>
                 </w:rPr>
-                <w:lastRenderedPageBreak/>
                 <w:t>Schartun, i. (2009). Obtenido de Univesidad alejandro de Humboldt: https://cupdf.com/document/final-tesis.html</w:t>
               </w:r>
             </w:p>

</xml_diff>